<commit_message>
Updated Structuring Element Placement Image
</commit_message>
<xml_diff>
--- a/Images/Structuring Element Placement.docx
+++ b/Images/Structuring Element Placement.docx
@@ -3,14 +3,14 @@
 <w:document xmlns:wpc="http://schemas.microsoft.com/office/word/2010/wordprocessingCanvas" xmlns:mc="http://schemas.openxmlformats.org/markup-compatibility/2006" xmlns:o="urn:schemas-microsoft-com:office:office" xmlns:r="http://schemas.openxmlformats.org/officeDocument/2006/relationships" xmlns:m="http://schemas.openxmlformats.org/officeDocument/2006/math" xmlns:v="urn:schemas-microsoft-com:vml" xmlns:wp14="http://schemas.microsoft.com/office/word/2010/wordprocessingDrawing" xmlns:wp="http://schemas.openxmlformats.org/drawingml/2006/wordprocessingDrawing" xmlns:w10="urn:schemas-microsoft-com:office:word" xmlns:w="http://schemas.openxmlformats.org/wordprocessingml/2006/main" xmlns:w14="http://schemas.microsoft.com/office/word/2010/wordml" xmlns:wpg="http://schemas.microsoft.com/office/word/2010/wordprocessingGroup" xmlns:wpi="http://schemas.microsoft.com/office/word/2010/wordprocessingInk" xmlns:wne="http://schemas.microsoft.com/office/word/2006/wordml" xmlns:wps="http://schemas.microsoft.com/office/word/2010/wordprocessingShape" mc:Ignorable="w14 wp14">
   <w:body>
     <w:p>
+      <w:pPr>
+        <w:spacing w:after="0" w:line="240" w:lineRule="auto"/>
+      </w:pPr>
       <w:r>
-        <w:rPr>
-          <w:noProof/>
-        </w:rPr>
         <w:drawing>
           <wp:inline distT="0" distB="0" distL="0" distR="0">
-            <wp:extent cx="5394960" cy="8079037"/>
-            <wp:effectExtent l="0" t="0" r="0" b="0"/>
+            <wp:extent cx="1922145" cy="2874010"/>
+            <wp:effectExtent l="0" t="0" r="1905" b="2540"/>
             <wp:docPr id="1" name="Picture 1"/>
             <wp:cNvGraphicFramePr>
               <a:graphicFrameLocks xmlns:a="http://schemas.openxmlformats.org/drawingml/2006/main" noChangeAspect="1"/>
@@ -40,7 +40,7 @@
                   <pic:spPr bwMode="auto">
                     <a:xfrm>
                       <a:off x="0" y="0"/>
-                      <a:ext cx="5394960" cy="8079037"/>
+                      <a:ext cx="1922145" cy="2874010"/>
                     </a:xfrm>
                     <a:prstGeom prst="rect">
                       <a:avLst/>
@@ -263,7 +263,7 @@
     <w:uiPriority w:val="99"/>
     <w:semiHidden/>
     <w:unhideWhenUsed/>
-    <w:rsid w:val="00217F28"/>
+    <w:rsid w:val="00644B0B"/>
     <w:pPr>
       <w:spacing w:after="0" w:line="240" w:lineRule="auto"/>
     </w:pPr>
@@ -279,7 +279,7 @@
     <w:link w:val="BalloonText"/>
     <w:uiPriority w:val="99"/>
     <w:semiHidden/>
-    <w:rsid w:val="00217F28"/>
+    <w:rsid w:val="00644B0B"/>
     <w:rPr>
       <w:rFonts w:ascii="Tahoma" w:hAnsi="Tahoma" w:cs="Tahoma"/>
       <w:sz w:val="16"/>
@@ -483,7 +483,7 @@
     <w:uiPriority w:val="99"/>
     <w:semiHidden/>
     <w:unhideWhenUsed/>
-    <w:rsid w:val="00217F28"/>
+    <w:rsid w:val="00644B0B"/>
     <w:pPr>
       <w:spacing w:after="0" w:line="240" w:lineRule="auto"/>
     </w:pPr>
@@ -499,7 +499,7 @@
     <w:link w:val="BalloonText"/>
     <w:uiPriority w:val="99"/>
     <w:semiHidden/>
-    <w:rsid w:val="00217F28"/>
+    <w:rsid w:val="00644B0B"/>
     <w:rPr>
       <w:rFonts w:ascii="Tahoma" w:hAnsi="Tahoma" w:cs="Tahoma"/>
       <w:sz w:val="16"/>

</xml_diff>